<commit_message>
added page number to word doc
</commit_message>
<xml_diff>
--- a/Milestone 3.docx
+++ b/Milestone 3.docx
@@ -48,7 +48,17 @@
           <w:szCs w:val="18"/>
         </w:rPr>
         <w:tab/>
-        <w:t>A00976551</w:t>
+        <w:t>A009765</w:t>
+      </w:r>
+      <w:bookmarkStart w:id="0" w:name="_GoBack"/>
+      <w:bookmarkEnd w:id="0"/>
+      <w:r>
+        <w:rPr>
+          <w:rFonts w:ascii="Times New Roman" w:eastAsia="Times New Roman" w:hAnsi="Times New Roman" w:cs="Times New Roman"/>
+          <w:sz w:val="18"/>
+          <w:szCs w:val="18"/>
+        </w:rPr>
+        <w:t>51</w:t>
       </w:r>
     </w:p>
     <w:p>
@@ -2228,8 +2238,6 @@
         </w:rPr>
         <w:t>http://students.bcitdev.com/A00976551/Project%20Demo/sign_up.html</w:t>
       </w:r>
-      <w:bookmarkStart w:id="0" w:name="_GoBack"/>
-      <w:bookmarkEnd w:id="0"/>
     </w:p>
     <w:p>
       <w:pPr>
@@ -2475,6 +2483,7 @@
       <w:r>
         <w:rPr>
           <w:noProof/>
+          <w:lang w:eastAsia="en-CA"/>
         </w:rPr>
         <w:drawing>
           <wp:inline distT="0" distB="0" distL="0" distR="0" wp14:anchorId="676844BA" wp14:editId="5773C665">
@@ -2492,7 +2501,7 @@
                     <pic:cNvPicPr/>
                   </pic:nvPicPr>
                   <pic:blipFill>
-                    <a:blip r:embed="rId5"/>
+                    <a:blip r:embed="rId7"/>
                     <a:stretch>
                       <a:fillRect/>
                     </a:stretch>
@@ -2571,6 +2580,7 @@
       <w:r>
         <w:rPr>
           <w:noProof/>
+          <w:lang w:eastAsia="en-CA"/>
         </w:rPr>
         <w:drawing>
           <wp:inline distT="0" distB="0" distL="0" distR="0" wp14:anchorId="3F57A661" wp14:editId="30B49AB5">
@@ -2588,7 +2598,7 @@
                     <pic:cNvPicPr/>
                   </pic:nvPicPr>
                   <pic:blipFill>
-                    <a:blip r:embed="rId6"/>
+                    <a:blip r:embed="rId8"/>
                     <a:stretch>
                       <a:fillRect/>
                     </a:stretch>
@@ -3465,6 +3475,7 @@
       </w:r>
     </w:p>
     <w:sectPr>
+      <w:footerReference w:type="default" r:id="rId9"/>
       <w:pgSz w:w="12240" w:h="15840"/>
       <w:pgMar w:top="1440" w:right="1440" w:bottom="1440" w:left="1440" w:header="708" w:footer="708" w:gutter="0"/>
       <w:cols w:space="708"/>
@@ -3472,6 +3483,93 @@
     </w:sectPr>
   </w:body>
 </w:document>
+</file>
+
+<file path=word/endnotes.xml><?xml version="1.0" encoding="utf-8"?>
+<w:endnotes xmlns:wpc="http://schemas.microsoft.com/office/word/2010/wordprocessingCanvas" xmlns:cx="http://schemas.microsoft.com/office/drawing/2014/chartex" xmlns:cx1="http://schemas.microsoft.com/office/drawing/2015/9/8/chartex" xmlns:cx2="http://schemas.microsoft.com/office/drawing/2015/10/21/chartex" xmlns:cx3="http://schemas.microsoft.com/office/drawing/2016/5/9/chartex" xmlns:cx4="http://schemas.microsoft.com/office/drawing/2016/5/10/chartex" xmlns:cx5="http://schemas.microsoft.com/office/drawing/2016/5/11/chartex" xmlns:mc="http://schemas.openxmlformats.org/markup-compatibility/2006" xmlns:o="urn:schemas-microsoft-com:office:office" xmlns:r="http://schemas.openxmlformats.org/officeDocument/2006/relationships" xmlns:m="http://schemas.openxmlformats.org/officeDocument/2006/math" xmlns:v="urn:schemas-microsoft-com:vml" xmlns:wp14="http://schemas.microsoft.com/office/word/2010/wordprocessingDrawing" xmlns:wp="http://schemas.openxmlformats.org/drawingml/2006/wordprocessingDrawing" xmlns:w10="urn:schemas-microsoft-com:office:word" xmlns:w="http://schemas.openxmlformats.org/wordprocessingml/2006/main" xmlns:w14="http://schemas.microsoft.com/office/word/2010/wordml" xmlns:w15="http://schemas.microsoft.com/office/word/2012/wordml" xmlns:w16se="http://schemas.microsoft.com/office/word/2015/wordml/symex" xmlns:wpg="http://schemas.microsoft.com/office/word/2010/wordprocessingGroup" xmlns:wpi="http://schemas.microsoft.com/office/word/2010/wordprocessingInk" xmlns:wne="http://schemas.microsoft.com/office/word/2006/wordml" xmlns:wps="http://schemas.microsoft.com/office/word/2010/wordprocessingShape" mc:Ignorable="w14 w15 w16se wp14">
+  <w:endnote w:type="separator" w:id="-1">
+    <w:p>
+      <w:pPr>
+        <w:spacing w:line="240" w:lineRule="auto"/>
+      </w:pPr>
+      <w:r>
+        <w:separator/>
+      </w:r>
+    </w:p>
+  </w:endnote>
+  <w:endnote w:type="continuationSeparator" w:id="0">
+    <w:p>
+      <w:pPr>
+        <w:spacing w:line="240" w:lineRule="auto"/>
+      </w:pPr>
+      <w:r>
+        <w:continuationSeparator/>
+      </w:r>
+    </w:p>
+  </w:endnote>
+</w:endnotes>
+</file>
+
+<file path=word/footer1.xml><?xml version="1.0" encoding="utf-8"?>
+<w:ftr xmlns:wpc="http://schemas.microsoft.com/office/word/2010/wordprocessingCanvas" xmlns:cx="http://schemas.microsoft.com/office/drawing/2014/chartex" xmlns:cx1="http://schemas.microsoft.com/office/drawing/2015/9/8/chartex" xmlns:cx2="http://schemas.microsoft.com/office/drawing/2015/10/21/chartex" xmlns:cx3="http://schemas.microsoft.com/office/drawing/2016/5/9/chartex" xmlns:cx4="http://schemas.microsoft.com/office/drawing/2016/5/10/chartex" xmlns:cx5="http://schemas.microsoft.com/office/drawing/2016/5/11/chartex" xmlns:mc="http://schemas.openxmlformats.org/markup-compatibility/2006" xmlns:o="urn:schemas-microsoft-com:office:office" xmlns:r="http://schemas.openxmlformats.org/officeDocument/2006/relationships" xmlns:m="http://schemas.openxmlformats.org/officeDocument/2006/math" xmlns:v="urn:schemas-microsoft-com:vml" xmlns:wp14="http://schemas.microsoft.com/office/word/2010/wordprocessingDrawing" xmlns:wp="http://schemas.openxmlformats.org/drawingml/2006/wordprocessingDrawing" xmlns:w10="urn:schemas-microsoft-com:office:word" xmlns:w="http://schemas.openxmlformats.org/wordprocessingml/2006/main" xmlns:w14="http://schemas.microsoft.com/office/word/2010/wordml" xmlns:w15="http://schemas.microsoft.com/office/word/2012/wordml" xmlns:w16se="http://schemas.microsoft.com/office/word/2015/wordml/symex" xmlns:wpg="http://schemas.microsoft.com/office/word/2010/wordprocessingGroup" xmlns:wpi="http://schemas.microsoft.com/office/word/2010/wordprocessingInk" xmlns:wne="http://schemas.microsoft.com/office/word/2006/wordml" xmlns:wps="http://schemas.microsoft.com/office/word/2010/wordprocessingShape" mc:Ignorable="w14 w15 w16se wp14">
+  <w:p>
+    <w:pPr>
+      <w:pStyle w:val="Footer"/>
+      <w:rPr>
+        <w:noProof/>
+      </w:rPr>
+    </w:pPr>
+    <w:r>
+      <w:t xml:space="preserve">Page | </w:t>
+    </w:r>
+    <w:r>
+      <w:fldChar w:fldCharType="begin"/>
+    </w:r>
+    <w:r>
+      <w:instrText xml:space="preserve"> PAGE   \* MERGEFORMAT </w:instrText>
+    </w:r>
+    <w:r>
+      <w:fldChar w:fldCharType="separate"/>
+    </w:r>
+    <w:r>
+      <w:rPr>
+        <w:noProof/>
+      </w:rPr>
+      <w:t>4</w:t>
+    </w:r>
+    <w:r>
+      <w:rPr>
+        <w:noProof/>
+      </w:rPr>
+      <w:fldChar w:fldCharType="end"/>
+    </w:r>
+  </w:p>
+</w:ftr>
+</file>
+
+<file path=word/footnotes.xml><?xml version="1.0" encoding="utf-8"?>
+<w:footnotes xmlns:wpc="http://schemas.microsoft.com/office/word/2010/wordprocessingCanvas" xmlns:cx="http://schemas.microsoft.com/office/drawing/2014/chartex" xmlns:cx1="http://schemas.microsoft.com/office/drawing/2015/9/8/chartex" xmlns:cx2="http://schemas.microsoft.com/office/drawing/2015/10/21/chartex" xmlns:cx3="http://schemas.microsoft.com/office/drawing/2016/5/9/chartex" xmlns:cx4="http://schemas.microsoft.com/office/drawing/2016/5/10/chartex" xmlns:cx5="http://schemas.microsoft.com/office/drawing/2016/5/11/chartex" xmlns:mc="http://schemas.openxmlformats.org/markup-compatibility/2006" xmlns:o="urn:schemas-microsoft-com:office:office" xmlns:r="http://schemas.openxmlformats.org/officeDocument/2006/relationships" xmlns:m="http://schemas.openxmlformats.org/officeDocument/2006/math" xmlns:v="urn:schemas-microsoft-com:vml" xmlns:wp14="http://schemas.microsoft.com/office/word/2010/wordprocessingDrawing" xmlns:wp="http://schemas.openxmlformats.org/drawingml/2006/wordprocessingDrawing" xmlns:w10="urn:schemas-microsoft-com:office:word" xmlns:w="http://schemas.openxmlformats.org/wordprocessingml/2006/main" xmlns:w14="http://schemas.microsoft.com/office/word/2010/wordml" xmlns:w15="http://schemas.microsoft.com/office/word/2012/wordml" xmlns:w16se="http://schemas.microsoft.com/office/word/2015/wordml/symex" xmlns:wpg="http://schemas.microsoft.com/office/word/2010/wordprocessingGroup" xmlns:wpi="http://schemas.microsoft.com/office/word/2010/wordprocessingInk" xmlns:wne="http://schemas.microsoft.com/office/word/2006/wordml" xmlns:wps="http://schemas.microsoft.com/office/word/2010/wordprocessingShape" mc:Ignorable="w14 w15 w16se wp14">
+  <w:footnote w:type="separator" w:id="-1">
+    <w:p>
+      <w:pPr>
+        <w:spacing w:line="240" w:lineRule="auto"/>
+      </w:pPr>
+      <w:r>
+        <w:separator/>
+      </w:r>
+    </w:p>
+  </w:footnote>
+  <w:footnote w:type="continuationSeparator" w:id="0">
+    <w:p>
+      <w:pPr>
+        <w:spacing w:line="240" w:lineRule="auto"/>
+      </w:pPr>
+      <w:r>
+        <w:continuationSeparator/>
+      </w:r>
+    </w:p>
+  </w:footnote>
+</w:footnotes>
 </file>
 
 <file path=word/numbering.xml><?xml version="1.0" encoding="utf-8"?>
@@ -4269,6 +4367,58 @@
       <w:contextualSpacing/>
     </w:pPr>
   </w:style>
+  <w:style w:type="paragraph" w:styleId="Header">
+    <w:name w:val="header"/>
+    <w:basedOn w:val="Normal"/>
+    <w:link w:val="HeaderChar"/>
+    <w:uiPriority w:val="99"/>
+    <w:unhideWhenUsed/>
+    <w:rsid w:val="00942E00"/>
+    <w:pPr>
+      <w:tabs>
+        <w:tab w:val="center" w:pos="4680"/>
+        <w:tab w:val="right" w:pos="9360"/>
+      </w:tabs>
+      <w:spacing w:line="240" w:lineRule="auto"/>
+    </w:pPr>
+  </w:style>
+  <w:style w:type="character" w:customStyle="1" w:styleId="HeaderChar">
+    <w:name w:val="Header Char"/>
+    <w:basedOn w:val="DefaultParagraphFont"/>
+    <w:link w:val="Header"/>
+    <w:uiPriority w:val="99"/>
+    <w:rsid w:val="00942E00"/>
+    <w:rPr>
+      <w:rFonts w:ascii="Arial" w:eastAsia="Arial" w:hAnsi="Arial" w:cs="Arial"/>
+      <w:color w:val="000000"/>
+    </w:rPr>
+  </w:style>
+  <w:style w:type="paragraph" w:styleId="Footer">
+    <w:name w:val="footer"/>
+    <w:basedOn w:val="Normal"/>
+    <w:link w:val="FooterChar"/>
+    <w:uiPriority w:val="99"/>
+    <w:unhideWhenUsed/>
+    <w:rsid w:val="00942E00"/>
+    <w:pPr>
+      <w:tabs>
+        <w:tab w:val="center" w:pos="4680"/>
+        <w:tab w:val="right" w:pos="9360"/>
+      </w:tabs>
+      <w:spacing w:line="240" w:lineRule="auto"/>
+    </w:pPr>
+  </w:style>
+  <w:style w:type="character" w:customStyle="1" w:styleId="FooterChar">
+    <w:name w:val="Footer Char"/>
+    <w:basedOn w:val="DefaultParagraphFont"/>
+    <w:link w:val="Footer"/>
+    <w:uiPriority w:val="99"/>
+    <w:rsid w:val="00942E00"/>
+    <w:rPr>
+      <w:rFonts w:ascii="Arial" w:eastAsia="Arial" w:hAnsi="Arial" w:cs="Arial"/>
+      <w:color w:val="000000"/>
+    </w:rPr>
+  </w:style>
 </w:styles>
 </file>
 

</xml_diff>